<commit_message>
Finalized task 00, 01, 02 in the report
</commit_message>
<xml_diff>
--- a/TIVAC/LAB 06/Lab06.docx
+++ b/TIVAC/LAB 06/Lab06.docx
@@ -3747,6 +3747,80 @@
         <w:rPr>
           <w:rFonts w:ascii="Consolas" w:hAnsi="Consolas" w:cs="Consolas"/>
           <w:b/>
+          <w:i/>
+          <w:iCs/>
+          <w:color w:val="000000" w:themeColor="text1"/>
+          <w:sz w:val="20"/>
+          <w:szCs w:val="20"/>
+        </w:rPr>
+      </w:pPr>
+      <w:r>
+        <w:rPr>
+          <w:rFonts w:ascii="Consolas" w:hAnsi="Consolas" w:cs="Consolas"/>
+          <w:b/>
+          <w:color w:val="000000" w:themeColor="text1"/>
+          <w:sz w:val="20"/>
+          <w:szCs w:val="20"/>
+        </w:rPr>
+        <w:t xml:space="preserve">Changed the code in the while loop. Replaced the </w:t>
+      </w:r>
+      <w:r>
+        <w:rPr>
+          <w:rFonts w:ascii="Consolas" w:hAnsi="Consolas" w:cs="Consolas"/>
+          <w:b/>
+          <w:i/>
+          <w:iCs/>
+          <w:color w:val="000000" w:themeColor="text1"/>
+          <w:sz w:val="20"/>
+          <w:szCs w:val="20"/>
+        </w:rPr>
+        <w:t>if</w:t>
+      </w:r>
+      <w:r>
+        <w:rPr>
+          <w:rFonts w:ascii="Consolas" w:hAnsi="Consolas" w:cs="Consolas"/>
+          <w:b/>
+          <w:color w:val="000000" w:themeColor="text1"/>
+          <w:sz w:val="20"/>
+          <w:szCs w:val="20"/>
+        </w:rPr>
+        <w:t xml:space="preserve"> structure from task 00 with motor position and delays. The first motor position is 0 degrees followed by a 3-second delay. Then, the second motor position is 165 degrees followed by a 3-second delay. Although instructed to do 180 degrees, the </w:t>
+      </w:r>
+      <w:proofErr w:type="spellStart"/>
+      <w:r>
+        <w:rPr>
+          <w:rFonts w:ascii="Consolas" w:hAnsi="Consolas" w:cs="Consolas"/>
+          <w:b/>
+          <w:color w:val="000000" w:themeColor="text1"/>
+          <w:sz w:val="20"/>
+          <w:szCs w:val="20"/>
+        </w:rPr>
+        <w:t>PowerHD</w:t>
+      </w:r>
+      <w:proofErr w:type="spellEnd"/>
+      <w:r>
+        <w:rPr>
+          <w:rFonts w:ascii="Consolas" w:hAnsi="Consolas" w:cs="Consolas"/>
+          <w:b/>
+          <w:color w:val="000000" w:themeColor="text1"/>
+          <w:sz w:val="20"/>
+          <w:szCs w:val="20"/>
+        </w:rPr>
+        <w:t xml:space="preserve"> 3001 Servo can only go to 165 degrees max as specified by the datasheet.</w:t>
+      </w:r>
+    </w:p>
+    <w:p>
+      <w:pPr>
+        <w:tabs>
+          <w:tab w:val="left" w:pos="996"/>
+        </w:tabs>
+        <w:autoSpaceDE w:val="0"/>
+        <w:autoSpaceDN w:val="0"/>
+        <w:adjustRightInd w:val="0"/>
+        <w:spacing w:after="0" w:line="240" w:lineRule="auto"/>
+        <w:rPr>
+          <w:rFonts w:ascii="Consolas" w:hAnsi="Consolas" w:cs="Consolas"/>
+          <w:b/>
           <w:color w:val="3F7F5F"/>
           <w:sz w:val="20"/>
           <w:szCs w:val="20"/>
@@ -5661,199 +5735,199 @@
           <w:sz w:val="16"/>
           <w:szCs w:val="16"/>
         </w:rPr>
-        <w:t xml:space="preserve">    </w:t>
-      </w:r>
-      <w:proofErr w:type="gramStart"/>
-      <w:r>
-        <w:rPr>
-          <w:rFonts w:ascii="Menlo" w:hAnsi="Menlo" w:cs="Menlo"/>
-          <w:color w:val="000000"/>
-          <w:sz w:val="16"/>
-          <w:szCs w:val="16"/>
-        </w:rPr>
-        <w:t>HWREG(</w:t>
-      </w:r>
-      <w:proofErr w:type="gramEnd"/>
-      <w:r>
-        <w:rPr>
-          <w:rFonts w:ascii="Menlo" w:hAnsi="Menlo" w:cs="Menlo"/>
-          <w:color w:val="000000"/>
-          <w:sz w:val="16"/>
-          <w:szCs w:val="16"/>
-        </w:rPr>
-        <w:t>GPIO_PORTF_BASE + GPIO_O_CR) |= 0x01;</w:t>
-      </w:r>
-    </w:p>
-    <w:p>
-      <w:pPr>
-        <w:autoSpaceDE w:val="0"/>
-        <w:autoSpaceDN w:val="0"/>
-        <w:adjustRightInd w:val="0"/>
-        <w:spacing w:after="0" w:line="240" w:lineRule="auto"/>
-        <w:rPr>
-          <w:rFonts w:ascii="Menlo" w:hAnsi="Menlo" w:cs="Menlo"/>
-          <w:sz w:val="16"/>
-          <w:szCs w:val="16"/>
-        </w:rPr>
-      </w:pPr>
-      <w:r>
-        <w:rPr>
-          <w:rFonts w:ascii="Menlo" w:hAnsi="Menlo" w:cs="Menlo"/>
-          <w:color w:val="000000"/>
-          <w:sz w:val="16"/>
-          <w:szCs w:val="16"/>
-        </w:rPr>
-        <w:t xml:space="preserve">    </w:t>
-      </w:r>
-      <w:proofErr w:type="gramStart"/>
-      <w:r>
-        <w:rPr>
-          <w:rFonts w:ascii="Menlo" w:hAnsi="Menlo" w:cs="Menlo"/>
-          <w:color w:val="000000"/>
-          <w:sz w:val="16"/>
-          <w:szCs w:val="16"/>
-        </w:rPr>
-        <w:t>HWREG(</w:t>
-      </w:r>
-      <w:proofErr w:type="gramEnd"/>
-      <w:r>
-        <w:rPr>
-          <w:rFonts w:ascii="Menlo" w:hAnsi="Menlo" w:cs="Menlo"/>
-          <w:color w:val="000000"/>
-          <w:sz w:val="16"/>
-          <w:szCs w:val="16"/>
-        </w:rPr>
-        <w:t>GPIO_PORTF_BASE + GPIO_O_LOCK) = 0;</w:t>
-      </w:r>
-    </w:p>
-    <w:p>
-      <w:pPr>
-        <w:autoSpaceDE w:val="0"/>
-        <w:autoSpaceDN w:val="0"/>
-        <w:adjustRightInd w:val="0"/>
-        <w:spacing w:after="0" w:line="240" w:lineRule="auto"/>
-        <w:rPr>
-          <w:rFonts w:ascii="Menlo" w:hAnsi="Menlo" w:cs="Menlo"/>
-          <w:sz w:val="16"/>
-          <w:szCs w:val="16"/>
-        </w:rPr>
-      </w:pPr>
-    </w:p>
-    <w:p>
-      <w:pPr>
-        <w:autoSpaceDE w:val="0"/>
-        <w:autoSpaceDN w:val="0"/>
-        <w:adjustRightInd w:val="0"/>
-        <w:spacing w:after="0" w:line="240" w:lineRule="auto"/>
-        <w:rPr>
-          <w:rFonts w:ascii="Menlo" w:hAnsi="Menlo" w:cs="Menlo"/>
-          <w:sz w:val="16"/>
-          <w:szCs w:val="16"/>
-        </w:rPr>
-      </w:pPr>
-      <w:r>
-        <w:rPr>
-          <w:rFonts w:ascii="Menlo" w:hAnsi="Menlo" w:cs="Menlo"/>
-          <w:color w:val="000000"/>
-          <w:sz w:val="16"/>
-          <w:szCs w:val="16"/>
-        </w:rPr>
-        <w:t xml:space="preserve">    </w:t>
-      </w:r>
-      <w:r>
-        <w:rPr>
-          <w:rFonts w:ascii="Menlo" w:hAnsi="Menlo" w:cs="Menlo"/>
-          <w:color w:val="3F7F5F"/>
-          <w:sz w:val="16"/>
-          <w:szCs w:val="16"/>
-        </w:rPr>
-        <w:t>// Configure pull-up for PF0 and PF4</w:t>
-      </w:r>
-    </w:p>
-    <w:p>
-      <w:pPr>
-        <w:autoSpaceDE w:val="0"/>
-        <w:autoSpaceDN w:val="0"/>
-        <w:adjustRightInd w:val="0"/>
-        <w:spacing w:after="0" w:line="240" w:lineRule="auto"/>
-        <w:rPr>
-          <w:rFonts w:ascii="Menlo" w:hAnsi="Menlo" w:cs="Menlo"/>
-          <w:sz w:val="16"/>
-          <w:szCs w:val="16"/>
-        </w:rPr>
-      </w:pPr>
-      <w:r>
-        <w:rPr>
-          <w:rFonts w:ascii="Menlo" w:hAnsi="Menlo" w:cs="Menlo"/>
-          <w:color w:val="000000"/>
-          <w:sz w:val="16"/>
-          <w:szCs w:val="16"/>
-        </w:rPr>
-        <w:t xml:space="preserve">    </w:t>
-      </w:r>
-      <w:proofErr w:type="spellStart"/>
-      <w:r>
-        <w:rPr>
-          <w:rFonts w:ascii="Menlo" w:hAnsi="Menlo" w:cs="Menlo"/>
-          <w:color w:val="000000"/>
-          <w:sz w:val="16"/>
-          <w:szCs w:val="16"/>
-        </w:rPr>
-        <w:t>ROM_</w:t>
-      </w:r>
-      <w:proofErr w:type="gramStart"/>
-      <w:r>
-        <w:rPr>
-          <w:rFonts w:ascii="Menlo" w:hAnsi="Menlo" w:cs="Menlo"/>
-          <w:color w:val="000000"/>
-          <w:sz w:val="16"/>
-          <w:szCs w:val="16"/>
-        </w:rPr>
-        <w:t>GPIODirModeSet</w:t>
-      </w:r>
-      <w:proofErr w:type="spellEnd"/>
-      <w:r>
-        <w:rPr>
-          <w:rFonts w:ascii="Menlo" w:hAnsi="Menlo" w:cs="Menlo"/>
-          <w:color w:val="000000"/>
-          <w:sz w:val="16"/>
-          <w:szCs w:val="16"/>
-        </w:rPr>
-        <w:t>(</w:t>
-      </w:r>
-      <w:proofErr w:type="gramEnd"/>
-      <w:r>
-        <w:rPr>
-          <w:rFonts w:ascii="Menlo" w:hAnsi="Menlo" w:cs="Menlo"/>
-          <w:color w:val="000000"/>
-          <w:sz w:val="16"/>
-          <w:szCs w:val="16"/>
-        </w:rPr>
-        <w:t>GPIO_PORTF_BASE, GPIO_PIN_4|GPIO_PIN_0, GPIO_DIR_MODE_IN);</w:t>
-      </w:r>
-    </w:p>
-    <w:p>
-      <w:pPr>
-        <w:autoSpaceDE w:val="0"/>
-        <w:autoSpaceDN w:val="0"/>
-        <w:adjustRightInd w:val="0"/>
-        <w:spacing w:after="0" w:line="240" w:lineRule="auto"/>
-        <w:rPr>
-          <w:rFonts w:ascii="Menlo" w:hAnsi="Menlo" w:cs="Menlo"/>
-          <w:sz w:val="16"/>
-          <w:szCs w:val="16"/>
-        </w:rPr>
-      </w:pPr>
-      <w:r>
-        <w:rPr>
-          <w:rFonts w:ascii="Menlo" w:hAnsi="Menlo" w:cs="Menlo"/>
-          <w:color w:val="000000"/>
-          <w:sz w:val="16"/>
-          <w:szCs w:val="16"/>
-        </w:rPr>
         <w:lastRenderedPageBreak/>
         <w:t xml:space="preserve">    </w:t>
       </w:r>
+      <w:proofErr w:type="gramStart"/>
+      <w:r>
+        <w:rPr>
+          <w:rFonts w:ascii="Menlo" w:hAnsi="Menlo" w:cs="Menlo"/>
+          <w:color w:val="000000"/>
+          <w:sz w:val="16"/>
+          <w:szCs w:val="16"/>
+        </w:rPr>
+        <w:t>HWREG(</w:t>
+      </w:r>
+      <w:proofErr w:type="gramEnd"/>
+      <w:r>
+        <w:rPr>
+          <w:rFonts w:ascii="Menlo" w:hAnsi="Menlo" w:cs="Menlo"/>
+          <w:color w:val="000000"/>
+          <w:sz w:val="16"/>
+          <w:szCs w:val="16"/>
+        </w:rPr>
+        <w:t>GPIO_PORTF_BASE + GPIO_O_CR) |= 0x01;</w:t>
+      </w:r>
+    </w:p>
+    <w:p>
+      <w:pPr>
+        <w:autoSpaceDE w:val="0"/>
+        <w:autoSpaceDN w:val="0"/>
+        <w:adjustRightInd w:val="0"/>
+        <w:spacing w:after="0" w:line="240" w:lineRule="auto"/>
+        <w:rPr>
+          <w:rFonts w:ascii="Menlo" w:hAnsi="Menlo" w:cs="Menlo"/>
+          <w:sz w:val="16"/>
+          <w:szCs w:val="16"/>
+        </w:rPr>
+      </w:pPr>
+      <w:r>
+        <w:rPr>
+          <w:rFonts w:ascii="Menlo" w:hAnsi="Menlo" w:cs="Menlo"/>
+          <w:color w:val="000000"/>
+          <w:sz w:val="16"/>
+          <w:szCs w:val="16"/>
+        </w:rPr>
+        <w:t xml:space="preserve">    </w:t>
+      </w:r>
+      <w:proofErr w:type="gramStart"/>
+      <w:r>
+        <w:rPr>
+          <w:rFonts w:ascii="Menlo" w:hAnsi="Menlo" w:cs="Menlo"/>
+          <w:color w:val="000000"/>
+          <w:sz w:val="16"/>
+          <w:szCs w:val="16"/>
+        </w:rPr>
+        <w:t>HWREG(</w:t>
+      </w:r>
+      <w:proofErr w:type="gramEnd"/>
+      <w:r>
+        <w:rPr>
+          <w:rFonts w:ascii="Menlo" w:hAnsi="Menlo" w:cs="Menlo"/>
+          <w:color w:val="000000"/>
+          <w:sz w:val="16"/>
+          <w:szCs w:val="16"/>
+        </w:rPr>
+        <w:t>GPIO_PORTF_BASE + GPIO_O_LOCK) = 0;</w:t>
+      </w:r>
+    </w:p>
+    <w:p>
+      <w:pPr>
+        <w:autoSpaceDE w:val="0"/>
+        <w:autoSpaceDN w:val="0"/>
+        <w:adjustRightInd w:val="0"/>
+        <w:spacing w:after="0" w:line="240" w:lineRule="auto"/>
+        <w:rPr>
+          <w:rFonts w:ascii="Menlo" w:hAnsi="Menlo" w:cs="Menlo"/>
+          <w:sz w:val="16"/>
+          <w:szCs w:val="16"/>
+        </w:rPr>
+      </w:pPr>
+    </w:p>
+    <w:p>
+      <w:pPr>
+        <w:autoSpaceDE w:val="0"/>
+        <w:autoSpaceDN w:val="0"/>
+        <w:adjustRightInd w:val="0"/>
+        <w:spacing w:after="0" w:line="240" w:lineRule="auto"/>
+        <w:rPr>
+          <w:rFonts w:ascii="Menlo" w:hAnsi="Menlo" w:cs="Menlo"/>
+          <w:sz w:val="16"/>
+          <w:szCs w:val="16"/>
+        </w:rPr>
+      </w:pPr>
+      <w:r>
+        <w:rPr>
+          <w:rFonts w:ascii="Menlo" w:hAnsi="Menlo" w:cs="Menlo"/>
+          <w:color w:val="000000"/>
+          <w:sz w:val="16"/>
+          <w:szCs w:val="16"/>
+        </w:rPr>
+        <w:t xml:space="preserve">    </w:t>
+      </w:r>
+      <w:r>
+        <w:rPr>
+          <w:rFonts w:ascii="Menlo" w:hAnsi="Menlo" w:cs="Menlo"/>
+          <w:color w:val="3F7F5F"/>
+          <w:sz w:val="16"/>
+          <w:szCs w:val="16"/>
+        </w:rPr>
+        <w:t>// Configure pull-up for PF0 and PF4</w:t>
+      </w:r>
+    </w:p>
+    <w:p>
+      <w:pPr>
+        <w:autoSpaceDE w:val="0"/>
+        <w:autoSpaceDN w:val="0"/>
+        <w:adjustRightInd w:val="0"/>
+        <w:spacing w:after="0" w:line="240" w:lineRule="auto"/>
+        <w:rPr>
+          <w:rFonts w:ascii="Menlo" w:hAnsi="Menlo" w:cs="Menlo"/>
+          <w:sz w:val="16"/>
+          <w:szCs w:val="16"/>
+        </w:rPr>
+      </w:pPr>
+      <w:r>
+        <w:rPr>
+          <w:rFonts w:ascii="Menlo" w:hAnsi="Menlo" w:cs="Menlo"/>
+          <w:color w:val="000000"/>
+          <w:sz w:val="16"/>
+          <w:szCs w:val="16"/>
+        </w:rPr>
+        <w:t xml:space="preserve">    </w:t>
+      </w:r>
+      <w:proofErr w:type="spellStart"/>
+      <w:r>
+        <w:rPr>
+          <w:rFonts w:ascii="Menlo" w:hAnsi="Menlo" w:cs="Menlo"/>
+          <w:color w:val="000000"/>
+          <w:sz w:val="16"/>
+          <w:szCs w:val="16"/>
+        </w:rPr>
+        <w:t>ROM_</w:t>
+      </w:r>
+      <w:proofErr w:type="gramStart"/>
+      <w:r>
+        <w:rPr>
+          <w:rFonts w:ascii="Menlo" w:hAnsi="Menlo" w:cs="Menlo"/>
+          <w:color w:val="000000"/>
+          <w:sz w:val="16"/>
+          <w:szCs w:val="16"/>
+        </w:rPr>
+        <w:t>GPIODirModeSet</w:t>
+      </w:r>
+      <w:proofErr w:type="spellEnd"/>
+      <w:r>
+        <w:rPr>
+          <w:rFonts w:ascii="Menlo" w:hAnsi="Menlo" w:cs="Menlo"/>
+          <w:color w:val="000000"/>
+          <w:sz w:val="16"/>
+          <w:szCs w:val="16"/>
+        </w:rPr>
+        <w:t>(</w:t>
+      </w:r>
+      <w:proofErr w:type="gramEnd"/>
+      <w:r>
+        <w:rPr>
+          <w:rFonts w:ascii="Menlo" w:hAnsi="Menlo" w:cs="Menlo"/>
+          <w:color w:val="000000"/>
+          <w:sz w:val="16"/>
+          <w:szCs w:val="16"/>
+        </w:rPr>
+        <w:t>GPIO_PORTF_BASE, GPIO_PIN_4|GPIO_PIN_0, GPIO_DIR_MODE_IN);</w:t>
+      </w:r>
+    </w:p>
+    <w:p>
+      <w:pPr>
+        <w:autoSpaceDE w:val="0"/>
+        <w:autoSpaceDN w:val="0"/>
+        <w:adjustRightInd w:val="0"/>
+        <w:spacing w:after="0" w:line="240" w:lineRule="auto"/>
+        <w:rPr>
+          <w:rFonts w:ascii="Menlo" w:hAnsi="Menlo" w:cs="Menlo"/>
+          <w:sz w:val="16"/>
+          <w:szCs w:val="16"/>
+        </w:rPr>
+      </w:pPr>
+      <w:r>
+        <w:rPr>
+          <w:rFonts w:ascii="Menlo" w:hAnsi="Menlo" w:cs="Menlo"/>
+          <w:color w:val="000000"/>
+          <w:sz w:val="16"/>
+          <w:szCs w:val="16"/>
+        </w:rPr>
+        <w:t xml:space="preserve">    </w:t>
+      </w:r>
       <w:proofErr w:type="spellStart"/>
       <w:r>
         <w:rPr>
@@ -6638,18 +6712,7 @@
           <w:sz w:val="16"/>
           <w:szCs w:val="16"/>
         </w:rPr>
-        <w:t xml:space="preserve">40000000);    </w:t>
-      </w:r>
-      <w:bookmarkStart w:id="0" w:name="_GoBack"/>
-      <w:bookmarkEnd w:id="0"/>
-      <w:r>
-        <w:rPr>
-          <w:rFonts w:ascii="Menlo" w:hAnsi="Menlo" w:cs="Menlo"/>
-          <w:color w:val="000000"/>
-          <w:sz w:val="16"/>
-          <w:szCs w:val="16"/>
-        </w:rPr>
-        <w:t xml:space="preserve"> </w:t>
+        <w:t xml:space="preserve">40000000);     </w:t>
       </w:r>
       <w:r>
         <w:rPr>
@@ -7095,6 +7158,188 @@
         <w:rPr>
           <w:rFonts w:ascii="Consolas" w:hAnsi="Consolas" w:cs="Consolas"/>
           <w:b/>
+          <w:color w:val="000000" w:themeColor="text1"/>
+          <w:sz w:val="20"/>
+          <w:szCs w:val="20"/>
+        </w:rPr>
+      </w:pPr>
+      <w:r>
+        <w:rPr>
+          <w:rFonts w:ascii="Consolas" w:hAnsi="Consolas" w:cs="Consolas"/>
+          <w:b/>
+          <w:color w:val="000000" w:themeColor="text1"/>
+          <w:sz w:val="20"/>
+          <w:szCs w:val="20"/>
+        </w:rPr>
+        <w:t>Using task 0</w:t>
+      </w:r>
+      <w:r>
+        <w:rPr>
+          <w:rFonts w:ascii="Consolas" w:hAnsi="Consolas" w:cs="Consolas"/>
+          <w:b/>
+          <w:color w:val="000000" w:themeColor="text1"/>
+          <w:sz w:val="20"/>
+          <w:szCs w:val="20"/>
+        </w:rPr>
+        <w:t>0</w:t>
+      </w:r>
+      <w:r>
+        <w:rPr>
+          <w:rFonts w:ascii="Consolas" w:hAnsi="Consolas" w:cs="Consolas"/>
+          <w:b/>
+          <w:color w:val="000000" w:themeColor="text1"/>
+          <w:sz w:val="20"/>
+          <w:szCs w:val="20"/>
+        </w:rPr>
+        <w:t xml:space="preserve"> as a template, the code was modified to enable PF1’s PWM.</w:t>
+      </w:r>
+      <w:r>
+        <w:rPr>
+          <w:rFonts w:ascii="Consolas" w:hAnsi="Consolas" w:cs="Consolas"/>
+          <w:b/>
+          <w:color w:val="000000" w:themeColor="text1"/>
+          <w:sz w:val="20"/>
+          <w:szCs w:val="20"/>
+        </w:rPr>
+        <w:t xml:space="preserve"> Instead of PD0’s M1PWM0 and generator 0, PF1 will be using M1PWM5 and generator 2. For the PWM output control logic, instead of port 0, port 5 is used to output the PWM of PF1.</w:t>
+      </w:r>
+      <w:r>
+        <w:rPr>
+          <w:rFonts w:ascii="Consolas" w:hAnsi="Consolas" w:cs="Consolas"/>
+          <w:b/>
+          <w:color w:val="000000" w:themeColor="text1"/>
+          <w:sz w:val="20"/>
+          <w:szCs w:val="20"/>
+        </w:rPr>
+        <w:t xml:space="preserve"> Modify all PWM functions to fit these specifications. </w:t>
+      </w:r>
+      <w:r>
+        <w:rPr>
+          <w:rFonts w:ascii="Consolas" w:hAnsi="Consolas" w:cs="Consolas"/>
+          <w:b/>
+          <w:color w:val="000000" w:themeColor="text1"/>
+          <w:sz w:val="20"/>
+          <w:szCs w:val="20"/>
+        </w:rPr>
+        <w:t xml:space="preserve">Finally, refine the delay function and increment/decrement ui16Adjust in the </w:t>
+      </w:r>
+      <w:r>
+        <w:rPr>
+          <w:rFonts w:ascii="Consolas" w:hAnsi="Consolas" w:cs="Consolas"/>
+          <w:b/>
+          <w:i/>
+          <w:iCs/>
+          <w:color w:val="000000" w:themeColor="text1"/>
+          <w:sz w:val="20"/>
+          <w:szCs w:val="20"/>
+        </w:rPr>
+        <w:t>if</w:t>
+      </w:r>
+      <w:r>
+        <w:rPr>
+          <w:rFonts w:ascii="Consolas" w:hAnsi="Consolas" w:cs="Consolas"/>
+          <w:b/>
+          <w:color w:val="000000" w:themeColor="text1"/>
+          <w:sz w:val="20"/>
+          <w:szCs w:val="20"/>
+        </w:rPr>
+        <w:t xml:space="preserve"> structure</w:t>
+      </w:r>
+      <w:r>
+        <w:rPr>
+          <w:rFonts w:ascii="Consolas" w:hAnsi="Consolas" w:cs="Consolas"/>
+          <w:b/>
+          <w:color w:val="000000" w:themeColor="text1"/>
+          <w:sz w:val="20"/>
+          <w:szCs w:val="20"/>
+        </w:rPr>
+        <w:t xml:space="preserve"> for the LED </w:t>
+      </w:r>
+      <w:r>
+        <w:rPr>
+          <w:rFonts w:ascii="Consolas" w:hAnsi="Consolas" w:cs="Consolas"/>
+          <w:b/>
+          <w:color w:val="000000" w:themeColor="text1"/>
+          <w:sz w:val="20"/>
+          <w:szCs w:val="20"/>
+        </w:rPr>
+        <w:t xml:space="preserve">to </w:t>
+      </w:r>
+      <w:r>
+        <w:rPr>
+          <w:rFonts w:ascii="Consolas" w:hAnsi="Consolas" w:cs="Consolas"/>
+          <w:b/>
+          <w:color w:val="000000" w:themeColor="text1"/>
+          <w:sz w:val="20"/>
+          <w:szCs w:val="20"/>
+        </w:rPr>
+        <w:t xml:space="preserve">increase/decrease brightness </w:t>
+      </w:r>
+      <w:r>
+        <w:rPr>
+          <w:rFonts w:ascii="Consolas" w:hAnsi="Consolas" w:cs="Consolas"/>
+          <w:b/>
+          <w:color w:val="000000" w:themeColor="text1"/>
+          <w:sz w:val="20"/>
+          <w:szCs w:val="20"/>
+        </w:rPr>
+        <w:t xml:space="preserve">with a </w:t>
+      </w:r>
+      <w:r>
+        <w:rPr>
+          <w:rFonts w:ascii="Consolas" w:hAnsi="Consolas" w:cs="Consolas"/>
+          <w:b/>
+          <w:color w:val="000000" w:themeColor="text1"/>
+          <w:sz w:val="20"/>
+          <w:szCs w:val="20"/>
+        </w:rPr>
+        <w:t>10</w:t>
+      </w:r>
+      <w:bookmarkStart w:id="0" w:name="_GoBack"/>
+      <w:bookmarkEnd w:id="0"/>
+      <w:r>
+        <w:rPr>
+          <w:rFonts w:ascii="Consolas" w:hAnsi="Consolas" w:cs="Consolas"/>
+          <w:b/>
+          <w:color w:val="000000" w:themeColor="text1"/>
+          <w:sz w:val="20"/>
+          <w:szCs w:val="20"/>
+        </w:rPr>
+        <w:t>-90% duty</w:t>
+      </w:r>
+      <w:r>
+        <w:rPr>
+          <w:rFonts w:ascii="Consolas" w:hAnsi="Consolas" w:cs="Consolas"/>
+          <w:b/>
+          <w:color w:val="000000" w:themeColor="text1"/>
+          <w:sz w:val="20"/>
+          <w:szCs w:val="20"/>
+        </w:rPr>
+        <w:t>-</w:t>
+      </w:r>
+      <w:r>
+        <w:rPr>
+          <w:rFonts w:ascii="Consolas" w:hAnsi="Consolas" w:cs="Consolas"/>
+          <w:b/>
+          <w:color w:val="000000" w:themeColor="text1"/>
+          <w:sz w:val="20"/>
+          <w:szCs w:val="20"/>
+        </w:rPr>
+        <w:t>cycle.</w:t>
+      </w:r>
+    </w:p>
+    <w:p>
+      <w:pPr>
+        <w:tabs>
+          <w:tab w:val="left" w:pos="996"/>
+        </w:tabs>
+        <w:autoSpaceDE w:val="0"/>
+        <w:autoSpaceDN w:val="0"/>
+        <w:adjustRightInd w:val="0"/>
+        <w:spacing w:after="0" w:line="240" w:lineRule="auto"/>
+        <w:rPr>
+          <w:rFonts w:ascii="Consolas" w:hAnsi="Consolas" w:cs="Consolas"/>
+          <w:b/>
           <w:color w:val="3F7F5F"/>
           <w:sz w:val="20"/>
           <w:szCs w:val="20"/>
@@ -8411,6 +8656,7 @@
           <w:sz w:val="16"/>
           <w:szCs w:val="16"/>
         </w:rPr>
+        <w:lastRenderedPageBreak/>
         <w:t xml:space="preserve">    ROM_</w:t>
       </w:r>
       <w:proofErr w:type="gramStart"/>
@@ -8895,7 +9141,6 @@
           <w:sz w:val="16"/>
           <w:szCs w:val="16"/>
         </w:rPr>
-        <w:lastRenderedPageBreak/>
         <w:t xml:space="preserve">    </w:t>
       </w:r>
       <w:proofErr w:type="gramStart"/>

</xml_diff>